<commit_message>
Question 2 (typo corrected in part ii) + Question 3 (iii : Why do two packets get fired off at time 22 ?) -- Done
</commit_message>
<xml_diff>
--- a/A3/Question2_Soln.docx
+++ b/A3/Question2_Soln.docx
@@ -186,12 +186,21 @@
         </w:rPr>
         <w:t xml:space="preserve">fractionally by (1 / </w:t>
       </w:r>
-      <w:r>
-        <w:rPr>
-          <w:sz w:val="24"/>
-          <w:szCs w:val="24"/>
-        </w:rPr>
-        <w:t>int (</w:t>
+      <w:proofErr w:type="spellStart"/>
+      <w:r>
+        <w:rPr>
+          <w:sz w:val="24"/>
+          <w:szCs w:val="24"/>
+        </w:rPr>
+        <w:t>int</w:t>
+      </w:r>
+      <w:proofErr w:type="spellEnd"/>
+      <w:r>
+        <w:rPr>
+          <w:sz w:val="24"/>
+          <w:szCs w:val="24"/>
+        </w:rPr>
+        <w:t xml:space="preserve"> (</w:t>
       </w:r>
       <w:r>
         <w:rPr>
@@ -261,7 +270,55 @@
           <w:sz w:val="24"/>
           <w:szCs w:val="24"/>
         </w:rPr>
-        <w:t xml:space="preserve"> (4.25 after the first ack, 4.5 after the second ack, 4.75 after the third, and 5 after the fourth ack)</w:t>
+        <w:t xml:space="preserve"> (4.25 after the first </w:t>
+      </w:r>
+      <w:proofErr w:type="spellStart"/>
+      <w:r>
+        <w:rPr>
+          <w:sz w:val="24"/>
+          <w:szCs w:val="24"/>
+        </w:rPr>
+        <w:t>ack</w:t>
+      </w:r>
+      <w:proofErr w:type="spellEnd"/>
+      <w:r>
+        <w:rPr>
+          <w:sz w:val="24"/>
+          <w:szCs w:val="24"/>
+        </w:rPr>
+        <w:t xml:space="preserve">, 4.5 after the second </w:t>
+      </w:r>
+      <w:proofErr w:type="spellStart"/>
+      <w:r>
+        <w:rPr>
+          <w:sz w:val="24"/>
+          <w:szCs w:val="24"/>
+        </w:rPr>
+        <w:t>ack</w:t>
+      </w:r>
+      <w:proofErr w:type="spellEnd"/>
+      <w:r>
+        <w:rPr>
+          <w:sz w:val="24"/>
+          <w:szCs w:val="24"/>
+        </w:rPr>
+        <w:t xml:space="preserve">, 4.75 after the third, and 5 after the fourth </w:t>
+      </w:r>
+      <w:proofErr w:type="spellStart"/>
+      <w:r>
+        <w:rPr>
+          <w:sz w:val="24"/>
+          <w:szCs w:val="24"/>
+        </w:rPr>
+        <w:t>ack</w:t>
+      </w:r>
+      <w:proofErr w:type="spellEnd"/>
+      <w:r>
+        <w:rPr>
+          <w:sz w:val="24"/>
+          <w:szCs w:val="24"/>
+        </w:rPr>
+        <w:t>)</w:t>
       </w:r>
       <w:r>
         <w:rPr>
@@ -470,7 +527,23 @@
           <w:sz w:val="24"/>
           <w:szCs w:val="24"/>
         </w:rPr>
-        <w:t xml:space="preserve">Note that receipt of the third dup ack will not increment the window, </w:t>
+        <w:t xml:space="preserve">Note that receipt of the third dup </w:t>
+      </w:r>
+      <w:proofErr w:type="spellStart"/>
+      <w:r>
+        <w:rPr>
+          <w:sz w:val="24"/>
+          <w:szCs w:val="24"/>
+        </w:rPr>
+        <w:t>ack</w:t>
+      </w:r>
+      <w:proofErr w:type="spellEnd"/>
+      <w:r>
+        <w:rPr>
+          <w:sz w:val="24"/>
+          <w:szCs w:val="24"/>
+        </w:rPr>
+        <w:t xml:space="preserve"> will not increment the window, </w:t>
       </w:r>
       <w:r>
         <w:rPr>
@@ -505,7 +578,23 @@
           <w:sz w:val="24"/>
           <w:szCs w:val="24"/>
         </w:rPr>
-        <w:t xml:space="preserve">the third dup ack arrives, it will </w:t>
+        <w:t xml:space="preserve">the third dup </w:t>
+      </w:r>
+      <w:proofErr w:type="spellStart"/>
+      <w:r>
+        <w:rPr>
+          <w:sz w:val="24"/>
+          <w:szCs w:val="24"/>
+        </w:rPr>
+        <w:t>ack</w:t>
+      </w:r>
+      <w:proofErr w:type="spellEnd"/>
+      <w:r>
+        <w:rPr>
+          <w:sz w:val="24"/>
+          <w:szCs w:val="24"/>
+        </w:rPr>
+        <w:t xml:space="preserve"> arrives, it will </w:t>
       </w:r>
       <w:r>
         <w:rPr>
@@ -570,12 +659,21 @@
         </w:rPr>
         <w:t xml:space="preserve">1 / </w:t>
       </w:r>
-      <w:r>
-        <w:rPr>
-          <w:sz w:val="24"/>
-          <w:szCs w:val="24"/>
-        </w:rPr>
-        <w:t>int (</w:t>
+      <w:proofErr w:type="spellStart"/>
+      <w:r>
+        <w:rPr>
+          <w:sz w:val="24"/>
+          <w:szCs w:val="24"/>
+        </w:rPr>
+        <w:t>int</w:t>
+      </w:r>
+      <w:proofErr w:type="spellEnd"/>
+      <w:r>
+        <w:rPr>
+          <w:sz w:val="24"/>
+          <w:szCs w:val="24"/>
+        </w:rPr>
+        <w:t xml:space="preserve"> (</w:t>
       </w:r>
       <w:r>
         <w:rPr>
@@ -596,15 +694,33 @@
           <w:sz w:val="24"/>
           <w:szCs w:val="24"/>
         </w:rPr>
-        <w:t xml:space="preserve"> for this ack</w:t>
-      </w:r>
-      <w:r>
-        <w:rPr>
-          <w:sz w:val="24"/>
-          <w:szCs w:val="24"/>
-        </w:rPr>
-        <w:t xml:space="preserve"> as is done for other acks</w:t>
-      </w:r>
+        <w:t xml:space="preserve"> for this </w:t>
+      </w:r>
+      <w:proofErr w:type="spellStart"/>
+      <w:r>
+        <w:rPr>
+          <w:sz w:val="24"/>
+          <w:szCs w:val="24"/>
+        </w:rPr>
+        <w:t>ack</w:t>
+      </w:r>
+      <w:proofErr w:type="spellEnd"/>
+      <w:r>
+        <w:rPr>
+          <w:sz w:val="24"/>
+          <w:szCs w:val="24"/>
+        </w:rPr>
+        <w:t xml:space="preserve"> as is done for other </w:t>
+      </w:r>
+      <w:proofErr w:type="spellStart"/>
+      <w:r>
+        <w:rPr>
+          <w:sz w:val="24"/>
+          <w:szCs w:val="24"/>
+        </w:rPr>
+        <w:t>acks</w:t>
+      </w:r>
+      <w:proofErr w:type="spellEnd"/>
       <w:r>
         <w:rPr>
           <w:sz w:val="24"/>
@@ -624,7 +740,23 @@
           <w:sz w:val="24"/>
           <w:szCs w:val="24"/>
         </w:rPr>
-        <w:t xml:space="preserve">the event of a triple dup ack is </w:t>
+        <w:t xml:space="preserve">the event of a triple dup </w:t>
+      </w:r>
+      <w:proofErr w:type="spellStart"/>
+      <w:r>
+        <w:rPr>
+          <w:sz w:val="24"/>
+          <w:szCs w:val="24"/>
+        </w:rPr>
+        <w:t>ack</w:t>
+      </w:r>
+      <w:proofErr w:type="spellEnd"/>
+      <w:r>
+        <w:rPr>
+          <w:sz w:val="24"/>
+          <w:szCs w:val="24"/>
+        </w:rPr>
+        <w:t xml:space="preserve"> is </w:t>
       </w:r>
       <w:r>
         <w:rPr>
@@ -913,13 +1045,23 @@
           <w:szCs w:val="24"/>
         </w:rPr>
       </w:pPr>
+      <w:proofErr w:type="spellStart"/>
       <w:r>
         <w:rPr>
           <w:b/>
           <w:sz w:val="24"/>
           <w:szCs w:val="24"/>
         </w:rPr>
-        <w:t>Ans:</w:t>
+        <w:t>Ans</w:t>
+      </w:r>
+      <w:proofErr w:type="spellEnd"/>
+      <w:r>
+        <w:rPr>
+          <w:b/>
+          <w:sz w:val="24"/>
+          <w:szCs w:val="24"/>
+        </w:rPr>
+        <w:t>:</w:t>
       </w:r>
       <w:r>
         <w:rPr>
@@ -1005,7 +1147,14 @@
           <w:sz w:val="24"/>
           <w:szCs w:val="24"/>
         </w:rPr>
-        <w:t xml:space="preserve"> What is the outstanding data estimated by the sender at time 21?</w:t>
+        <w:t xml:space="preserve"> </w:t>
+      </w:r>
+      <w:r>
+        <w:rPr>
+          <w:sz w:val="24"/>
+          <w:szCs w:val="24"/>
+        </w:rPr>
+        <w:t>What is the outstanding data estimated by the sender at time 21?</w:t>
       </w:r>
     </w:p>
     <w:p>
@@ -1017,13 +1166,23 @@
           <w:szCs w:val="24"/>
         </w:rPr>
       </w:pPr>
+      <w:proofErr w:type="spellStart"/>
       <w:r>
         <w:rPr>
           <w:b/>
           <w:sz w:val="24"/>
           <w:szCs w:val="24"/>
         </w:rPr>
-        <w:t xml:space="preserve">Ans: </w:t>
+        <w:t>Ans</w:t>
+      </w:r>
+      <w:proofErr w:type="spellEnd"/>
+      <w:r>
+        <w:rPr>
+          <w:b/>
+          <w:sz w:val="24"/>
+          <w:szCs w:val="24"/>
+        </w:rPr>
+        <w:t xml:space="preserve">: </w:t>
       </w:r>
       <w:r>
         <w:rPr>
@@ -1106,7 +1265,23 @@
           <w:sz w:val="24"/>
           <w:szCs w:val="24"/>
         </w:rPr>
-        <w:t xml:space="preserve"> even though no ack is rec</w:t>
+        <w:t xml:space="preserve"> even though no </w:t>
+      </w:r>
+      <w:proofErr w:type="spellStart"/>
+      <w:r>
+        <w:rPr>
+          <w:sz w:val="24"/>
+          <w:szCs w:val="24"/>
+        </w:rPr>
+        <w:t>ack</w:t>
+      </w:r>
+      <w:proofErr w:type="spellEnd"/>
+      <w:r>
+        <w:rPr>
+          <w:sz w:val="24"/>
+          <w:szCs w:val="24"/>
+        </w:rPr>
+        <w:t xml:space="preserve"> is rec</w:t>
       </w:r>
       <w:r>
         <w:rPr>
@@ -1125,20 +1300,30 @@
           <w:szCs w:val="24"/>
         </w:rPr>
       </w:pPr>
+      <w:proofErr w:type="spellStart"/>
       <w:r>
         <w:rPr>
           <w:b/>
           <w:sz w:val="24"/>
           <w:szCs w:val="24"/>
         </w:rPr>
-        <w:t>Ans:</w:t>
-      </w:r>
+        <w:t>Ans</w:t>
+      </w:r>
+      <w:proofErr w:type="spellEnd"/>
       <w:r>
         <w:rPr>
           <w:b/>
           <w:sz w:val="24"/>
           <w:szCs w:val="24"/>
         </w:rPr>
+        <w:t>:</w:t>
+      </w:r>
+      <w:r>
+        <w:rPr>
+          <w:b/>
+          <w:sz w:val="24"/>
+          <w:szCs w:val="24"/>
+        </w:rPr>
         <w:t xml:space="preserve"> </w:t>
       </w:r>
       <w:r>
@@ -1146,7 +1331,37 @@
           <w:sz w:val="24"/>
           <w:szCs w:val="24"/>
         </w:rPr>
-        <w:t>At time 23, the window size is 3.33 and the number of packets in the network is 2. Therefore, one more packet can be pushed into the network as that can be fully accommodated in the congestion window. That’s the reason why a packet is pushed out at time 23 even though no ack is received at that time.</w:t>
+        <w:t xml:space="preserve">At </w:t>
+      </w:r>
+      <w:r>
+        <w:rPr>
+          <w:sz w:val="24"/>
+          <w:szCs w:val="24"/>
+        </w:rPr>
+        <w:t>time 23, the window size is 3</w:t>
+      </w:r>
+      <w:r>
+        <w:rPr>
+          <w:sz w:val="24"/>
+          <w:szCs w:val="24"/>
+        </w:rPr>
+        <w:t xml:space="preserve"> and the number of packets in the network is 2. Therefore, one more packet can be pushed into the network as that can be fully accommodated in the congestion window. That’s the reason why a packet is pushed out at time 23 even though no </w:t>
+      </w:r>
+      <w:proofErr w:type="spellStart"/>
+      <w:r>
+        <w:rPr>
+          <w:sz w:val="24"/>
+          <w:szCs w:val="24"/>
+        </w:rPr>
+        <w:t>ack</w:t>
+      </w:r>
+      <w:proofErr w:type="spellEnd"/>
+      <w:r>
+        <w:rPr>
+          <w:sz w:val="24"/>
+          <w:szCs w:val="24"/>
+        </w:rPr>
+        <w:t xml:space="preserve"> is received at that time.</w:t>
       </w:r>
     </w:p>
     <w:p>
@@ -1202,13 +1417,23 @@
           <w:szCs w:val="24"/>
         </w:rPr>
       </w:pPr>
+      <w:proofErr w:type="spellStart"/>
       <w:r>
         <w:rPr>
           <w:b/>
           <w:sz w:val="24"/>
           <w:szCs w:val="24"/>
         </w:rPr>
-        <w:t xml:space="preserve">Ans: </w:t>
+        <w:t>Ans</w:t>
+      </w:r>
+      <w:proofErr w:type="spellEnd"/>
+      <w:r>
+        <w:rPr>
+          <w:b/>
+          <w:sz w:val="24"/>
+          <w:szCs w:val="24"/>
+        </w:rPr>
+        <w:t xml:space="preserve">: </w:t>
       </w:r>
       <w:r>
         <w:rPr>
@@ -1223,23 +1448,23 @@
           <w:szCs w:val="24"/>
         </w:rPr>
         <w:t xml:space="preserve"> </w:t>
+      </w:r>
+      <w:r>
+        <w:rPr>
+          <w:sz w:val="24"/>
+          <w:szCs w:val="24"/>
+        </w:rPr>
+        <w:t xml:space="preserve">31 is </w:t>
+      </w:r>
+      <w:r>
+        <w:rPr>
+          <w:sz w:val="24"/>
+          <w:szCs w:val="24"/>
+        </w:rPr>
+        <w:t>3.99</w:t>
       </w:r>
       <w:bookmarkStart w:id="0" w:name="_GoBack"/>
       <w:bookmarkEnd w:id="0"/>
-      <w:r>
-        <w:rPr>
-          <w:sz w:val="24"/>
-          <w:szCs w:val="24"/>
-        </w:rPr>
-        <w:t xml:space="preserve">31 is </w:t>
-      </w:r>
-      <w:r>
-        <w:rPr>
-          <w:sz w:val="24"/>
-          <w:szCs w:val="24"/>
-        </w:rPr>
-        <w:t>3.99</w:t>
-      </w:r>
     </w:p>
     <w:p>
       <w:pPr>
@@ -1313,7 +1538,7 @@
         <w:b/>
         <w:noProof/>
       </w:rPr>
-      <w:t>1</w:t>
+      <w:t>2</w:t>
     </w:r>
     <w:r>
       <w:fldChar w:fldCharType="end"/>

</xml_diff>